<commit_message>
[doc] (portfolio-ops) Ecriture de l'introduction débuts des objectifs
</commit_message>
<xml_diff>
--- a/docs/Portfolio-ops.docx
+++ b/docs/Portfolio-ops.docx
@@ -99,7 +99,7 @@
               <w:kern w:val="2"/>
               <w:sz w:val="22"/>
               <w:szCs w:val="22"/>
-              <w:lang w:val="fr-FR" w:eastAsia="en-US"/>
+              <w:lang w:eastAsia="en-US"/>
               <w14:ligatures w14:val="standardContextual"/>
             </w:rPr>
             <w:id w:val="42643196"/>
@@ -121,9 +121,6 @@
                 <w:jc w:val="both"/>
               </w:pPr>
               <w:r>
-                <w:rPr>
-                  <w:lang w:val="fr-FR"/>
-                </w:rPr>
                 <w:t>Table des matières</w:t>
               </w:r>
             </w:p>
@@ -1288,7 +1285,6 @@
                 <w:rPr>
                   <w:b/>
                   <w:bCs/>
-                  <w:lang w:val="fr-FR"/>
                 </w:rPr>
                 <w:fldChar w:fldCharType="end"/>
               </w:r>
@@ -1436,31 +1432,36 @@
         <w:jc w:val="both"/>
       </w:pPr>
       <w:r>
-        <w:t xml:space="preserve">Le projet « </w:t>
+        <w:t xml:space="preserve">Ce rapport est la seconde partie du projet </w:t>
       </w:r>
       <w:proofErr w:type="spellStart"/>
       <w:r>
-        <w:t>Install_in_NutShell</w:t>
+        <w:t>Install_In_Nutshell</w:t>
       </w:r>
       <w:proofErr w:type="spellEnd"/>
       <w:r>
-        <w:t xml:space="preserve"> » est réalisé dans le cadre du module 324, dont le thème porte sur les processus DevOps. L'objectif est de développer un script PowerShell permettant d’installer automatiquement Teams, Visual Studio Code, Docker, et de s’ajouter au groupe d’autorisation. Le projet utilise </w:t>
-      </w:r>
-      <w:proofErr w:type="spellStart"/>
-      <w:r>
-        <w:t>IceScrum</w:t>
-      </w:r>
-      <w:proofErr w:type="spellEnd"/>
-      <w:r>
-        <w:t xml:space="preserve"> pour la gestion des tâches et un journal de travail pour suivre le déroulement du projet. Le chef de projet est Cédric </w:t>
-      </w:r>
-      <w:proofErr w:type="spellStart"/>
-      <w:r>
-        <w:t>Schaffter</w:t>
-      </w:r>
-      <w:proofErr w:type="spellEnd"/>
-      <w:r>
-        <w:t>, notre enseignant.</w:t>
+        <w:t xml:space="preserve"> qui est effectuée dans le cadre du module ICT 324.</w:t>
+      </w:r>
+      <w:r>
+        <w:t xml:space="preserve"> </w:t>
+      </w:r>
+      <w:r>
+        <w:t>Cette partie a pour but d’explique la partie « OPS » du projet, elle passera donc en revue</w:t>
+      </w:r>
+      <w:r>
+        <w:t xml:space="preserve"> la mise en place des tests unitaires du script ainsi que</w:t>
+      </w:r>
+      <w:r>
+        <w:t xml:space="preserve"> le</w:t>
+      </w:r>
+      <w:r>
+        <w:t>s</w:t>
+      </w:r>
+      <w:r>
+        <w:t xml:space="preserve"> processus de déploiement du script préalablement créé dans la partie « Dev »</w:t>
+      </w:r>
+      <w:r>
+        <w:t>.</w:t>
       </w:r>
     </w:p>
     <w:p>
@@ -1484,21 +1485,16 @@
         <w:jc w:val="both"/>
       </w:pPr>
       <w:r>
-        <w:t xml:space="preserve">Les objectifs du projet « </w:t>
+        <w:t>Les objectifs d</w:t>
+      </w:r>
+      <w:r>
+        <w:t>e la partie « OPS » d’</w:t>
       </w:r>
       <w:proofErr w:type="spellStart"/>
       <w:r>
-        <w:t>Install_in_</w:t>
-      </w:r>
-      <w:proofErr w:type="gramStart"/>
-      <w:r>
-        <w:t>NutShell</w:t>
+        <w:t>Install_In_Nutshell</w:t>
       </w:r>
       <w:proofErr w:type="spellEnd"/>
-      <w:r>
-        <w:t>»</w:t>
-      </w:r>
-      <w:proofErr w:type="gramEnd"/>
       <w:r>
         <w:t xml:space="preserve"> sont les suivants :</w:t>
       </w:r>
@@ -1517,7 +1513,7 @@
           <w:bCs/>
           <w:szCs w:val="14"/>
         </w:rPr>
-        <w:t>Installation d’outils et de logiciels</w:t>
+        <w:t>Plateforme de téléchargement du script</w:t>
       </w:r>
       <w:r>
         <w:rPr>
@@ -1550,7 +1546,33 @@
         <w:rPr>
           <w:szCs w:val="14"/>
         </w:rPr>
-        <w:t>Installation automatique de Teams</w:t>
+        <w:t>Mise en place d’une pl</w:t>
+      </w:r>
+      <w:r>
+        <w:rPr>
+          <w:szCs w:val="14"/>
+        </w:rPr>
+        <w:t xml:space="preserve">ateforme </w:t>
+      </w:r>
+      <w:r>
+        <w:rPr>
+          <w:szCs w:val="14"/>
+        </w:rPr>
+        <w:t xml:space="preserve">web permettant le téléchargement du script « </w:t>
+      </w:r>
+      <w:proofErr w:type="spellStart"/>
+      <w:r>
+        <w:rPr>
+          <w:szCs w:val="14"/>
+        </w:rPr>
+        <w:t>Install_In_Nutshell</w:t>
+      </w:r>
+      <w:proofErr w:type="spellEnd"/>
+      <w:r>
+        <w:rPr>
+          <w:szCs w:val="14"/>
+        </w:rPr>
+        <w:t> ».</w:t>
       </w:r>
     </w:p>
     <w:p>
@@ -1569,13 +1591,19 @@
         <w:rPr>
           <w:szCs w:val="14"/>
         </w:rPr>
-        <w:t xml:space="preserve">Installation automatique de </w:t>
+        <w:t>Mise en place d’une ressource « Azure Web</w:t>
       </w:r>
       <w:r>
         <w:rPr>
           <w:szCs w:val="14"/>
         </w:rPr>
-        <w:t>Visual Studio Code</w:t>
+        <w:t xml:space="preserve"> app</w:t>
+      </w:r>
+      <w:r>
+        <w:rPr>
+          <w:szCs w:val="14"/>
+        </w:rPr>
+        <w:t xml:space="preserve"> Service » ayant pour but d’hébergé la plateforme de téléchargement.</w:t>
       </w:r>
     </w:p>
     <w:p>
@@ -1594,13 +1622,7 @@
         <w:rPr>
           <w:szCs w:val="14"/>
         </w:rPr>
-        <w:t xml:space="preserve">Installation automatique de </w:t>
-      </w:r>
-      <w:r>
-        <w:rPr>
-          <w:szCs w:val="14"/>
-        </w:rPr>
-        <w:t>Docker</w:t>
+        <w:t xml:space="preserve">Mise en place d’un « serveur de base de données flexible » sur Azure cloud. </w:t>
       </w:r>
     </w:p>
     <w:p>
@@ -1619,7 +1641,19 @@
         <w:rPr>
           <w:szCs w:val="14"/>
         </w:rPr>
-        <w:t>Ajout de l’utilisateur au groupe de ressources Docker</w:t>
+        <w:t>Création d’un workflow GitHub Action permettant</w:t>
+      </w:r>
+      <w:r>
+        <w:rPr>
+          <w:szCs w:val="14"/>
+        </w:rPr>
+        <w:t xml:space="preserve"> d’automatiser le déploiement de la plateforme de téléchargement.</w:t>
+      </w:r>
+      <w:r>
+        <w:rPr>
+          <w:szCs w:val="14"/>
+        </w:rPr>
+        <w:t xml:space="preserve"> </w:t>
       </w:r>
     </w:p>
     <w:p>
@@ -1638,15 +1672,59 @@
           <w:bCs/>
           <w:szCs w:val="14"/>
         </w:rPr>
-        <w:t>Framework de test unitaire</w:t>
-      </w:r>
-      <w:r>
+        <w:t>Framework de test unitaire :</w:t>
+      </w:r>
+    </w:p>
+    <w:p>
+      <w:pPr>
+        <w:pStyle w:val="Paragraphedeliste"/>
+        <w:numPr>
+          <w:ilvl w:val="0"/>
+          <w:numId w:val="26"/>
+        </w:numPr>
+        <w:jc w:val="both"/>
+        <w:rPr>
+          <w:szCs w:val="14"/>
+        </w:rPr>
+      </w:pPr>
+      <w:r>
+        <w:rPr>
+          <w:szCs w:val="14"/>
+        </w:rPr>
+        <w:t xml:space="preserve">Création d’un script de test unitaire PowerShell nommé « unitTest.ps1 » permettant de tester </w:t>
+      </w:r>
+      <w:r>
+        <w:rPr>
+          <w:szCs w:val="14"/>
+        </w:rPr>
+        <w:t>certaines fonctionnalités du code.</w:t>
+      </w:r>
+    </w:p>
+    <w:p>
+      <w:pPr>
+        <w:ind w:left="600"/>
+        <w:jc w:val="both"/>
         <w:rPr>
           <w:b/>
           <w:bCs/>
           <w:szCs w:val="14"/>
         </w:rPr>
-        <w:t xml:space="preserve"> :</w:t>
+      </w:pPr>
+      <w:r>
+        <w:rPr>
+          <w:b/>
+          <w:bCs/>
+          <w:szCs w:val="14"/>
+        </w:rPr>
+        <w:t xml:space="preserve">Workflow de test unitaire </w:t>
+      </w:r>
+      <w:r>
+        <w:rPr>
+          <w:b/>
+          <w:bCs/>
+          <w:szCs w:val="14"/>
+        </w:rPr>
+        <w:t>:</w:t>
       </w:r>
     </w:p>
     <w:p>
@@ -1654,7 +1732,7 @@
         <w:pStyle w:val="Paragraphedeliste"/>
         <w:numPr>
           <w:ilvl w:val="0"/>
-          <w:numId w:val="4"/>
+          <w:numId w:val="25"/>
         </w:numPr>
         <w:jc w:val="both"/>
         <w:rPr>
@@ -1665,8 +1743,26 @@
         <w:rPr>
           <w:szCs w:val="14"/>
         </w:rPr>
-        <w:t>Test du script d’installation</w:t>
-      </w:r>
+        <w:t>Mise en place d’un workflow</w:t>
+      </w:r>
+    </w:p>
+    <w:p>
+      <w:pPr>
+        <w:ind w:left="600"/>
+        <w:jc w:val="both"/>
+        <w:rPr>
+          <w:szCs w:val="14"/>
+        </w:rPr>
+      </w:pPr>
+    </w:p>
+    <w:p>
+      <w:pPr>
+        <w:ind w:left="600"/>
+        <w:jc w:val="both"/>
+        <w:rPr>
+          <w:szCs w:val="14"/>
+        </w:rPr>
+      </w:pPr>
     </w:p>
     <w:p>
       <w:pPr>
@@ -1767,6 +1863,7 @@
           <w:noProof/>
           <w:szCs w:val="14"/>
         </w:rPr>
+        <w:lastRenderedPageBreak/>
         <w:drawing>
           <wp:anchor distT="0" distB="0" distL="114300" distR="114300" simplePos="0" relativeHeight="251662336" behindDoc="0" locked="0" layoutInCell="1" allowOverlap="1" wp14:anchorId="0B0C73B8" wp14:editId="575B175B">
             <wp:simplePos x="0" y="0"/>
@@ -1879,6 +1976,7 @@
       </w:pPr>
       <w:r>
         <w:rPr>
+          <w:noProof/>
           <w:szCs w:val="14"/>
         </w:rPr>
         <w:drawing>
@@ -1971,13 +2069,14 @@
         <w:rPr>
           <w:szCs w:val="14"/>
         </w:rPr>
-        <w:t>Il a été décidé d’utiliser PowerShell pour créer le script, étant donné que nous avions déjà eu un module en deuxième année sur PowerShell et la création de scripts. Ce module couvrait des aspects tels que la récupération d’informations d’une machine distante ou locale, ou encore l’installation de logiciels sur une machine. C’est pour cela que nous avons choisi une technologie avec laquelle nous avions quelques bases</w:t>
+        <w:t xml:space="preserve">Il a été décidé d’utiliser PowerShell pour créer le script, étant donné que nous avions déjà eu un module en deuxième année sur PowerShell et la création de scripts. Ce module couvrait des </w:t>
       </w:r>
       <w:r>
         <w:rPr>
           <w:szCs w:val="14"/>
         </w:rPr>
-        <w:t>.</w:t>
+        <w:lastRenderedPageBreak/>
+        <w:t>aspects tels que la récupération d’informations d’une machine distante ou locale, ou encore l’installation de logiciels sur une machine. C’est pour cela que nous avons choisi une technologie avec laquelle nous avions quelques bases.</w:t>
       </w:r>
     </w:p>
     <w:p>
@@ -1992,31 +2091,7 @@
         <w:rPr>
           <w:szCs w:val="14"/>
         </w:rPr>
-        <w:t xml:space="preserve">Ensuite, nous avons décidé que les étapes d’installation des outils se feraient dans l’ordre que nous avions imaginé lors de la création du projet et de ses fonctionnalités. </w:t>
-      </w:r>
-      <w:r>
-        <w:rPr>
-          <w:szCs w:val="14"/>
-        </w:rPr>
-        <w:t>L</w:t>
-      </w:r>
-      <w:r>
-        <w:rPr>
-          <w:szCs w:val="14"/>
-        </w:rPr>
-        <w:t xml:space="preserve">’installation se déroule tout simplement comme </w:t>
-      </w:r>
-      <w:r>
-        <w:rPr>
-          <w:szCs w:val="14"/>
-        </w:rPr>
-        <w:t>cela</w:t>
-      </w:r>
-      <w:r>
-        <w:rPr>
-          <w:szCs w:val="14"/>
-        </w:rPr>
-        <w:t xml:space="preserve"> :</w:t>
+        <w:t>Ensuite, nous avons décidé que les étapes d’installation des outils se feraient dans l’ordre que nous avions imaginé lors de la création du projet et de ses fonctionnalités. L’installation se déroule tout simplement comme cela :</w:t>
       </w:r>
     </w:p>
     <w:p>
@@ -2054,7 +2129,6 @@
         <w:rPr>
           <w:szCs w:val="14"/>
         </w:rPr>
-        <w:lastRenderedPageBreak/>
         <w:t>Installation de Visual Studio Code</w:t>
       </w:r>
     </w:p>
@@ -2093,13 +2167,7 @@
         <w:rPr>
           <w:szCs w:val="14"/>
         </w:rPr>
-        <w:t>Vérification de l’installation de Docker</w:t>
-      </w:r>
-      <w:r>
-        <w:rPr>
-          <w:szCs w:val="14"/>
-        </w:rPr>
-        <w:t xml:space="preserve"> </w:t>
+        <w:t xml:space="preserve">Vérification de l’installation de Docker </w:t>
       </w:r>
     </w:p>
     <w:p>
@@ -2143,6 +2211,7 @@
       </w:pPr>
       <w:r>
         <w:rPr>
+          <w:noProof/>
           <w:szCs w:val="14"/>
         </w:rPr>
         <w:drawing>
@@ -2208,7 +2277,15 @@
         </w:drawing>
       </w:r>
       <w:r>
-        <w:t xml:space="preserve">Etant donne que ce projet à été fait par deux, nous </w:t>
+        <w:t xml:space="preserve">Etant donne que ce projet </w:t>
+      </w:r>
+      <w:proofErr w:type="spellStart"/>
+      <w:r>
+        <w:t>à</w:t>
+      </w:r>
+      <w:proofErr w:type="spellEnd"/>
+      <w:r>
+        <w:t xml:space="preserve"> été fait par deux, nous </w:t>
       </w:r>
       <w:r>
         <w:t>avons</w:t>
@@ -2226,7 +2303,15 @@
         <w:t>répartir</w:t>
       </w:r>
       <w:r>
-        <w:t xml:space="preserve"> les taches et prendre des décisions. Voici qui a fait quoi et comment nous avons </w:t>
+        <w:t xml:space="preserve"> les </w:t>
+      </w:r>
+      <w:proofErr w:type="spellStart"/>
+      <w:r>
+        <w:t>taches</w:t>
+      </w:r>
+      <w:proofErr w:type="spellEnd"/>
+      <w:r>
+        <w:t xml:space="preserve"> et prendre des décisions. Voici qui a fait quoi et comment nous avons </w:t>
       </w:r>
       <w:r>
         <w:t>réparti</w:t>
@@ -2240,9 +2325,11 @@
       <w:r>
         <w:t xml:space="preserve"> </w:t>
       </w:r>
+      <w:proofErr w:type="spellStart"/>
       <w:r>
         <w:t>taches</w:t>
       </w:r>
+      <w:proofErr w:type="spellEnd"/>
       <w:r>
         <w:t xml:space="preserve"> et </w:t>
       </w:r>
@@ -2264,6 +2351,7 @@
       </w:pPr>
       <w:bookmarkStart w:id="6" w:name="_Toc184311177"/>
       <w:r>
+        <w:lastRenderedPageBreak/>
         <w:t>Développement</w:t>
       </w:r>
       <w:bookmarkEnd w:id="6"/>
@@ -2311,24 +2399,30 @@
         <w:rPr>
           <w:sz w:val="26"/>
           <w:szCs w:val="26"/>
-          <w:lang w:val="en-US"/>
         </w:rPr>
       </w:pPr>
       <w:r>
         <w:rPr>
           <w:sz w:val="26"/>
           <w:szCs w:val="26"/>
-          <w:lang w:val="en-US"/>
         </w:rPr>
-        <w:t>Installation de extension PowerShell sur Visual Studio C</w:t>
-      </w:r>
+        <w:t xml:space="preserve">Installation </w:t>
+      </w:r>
+      <w:proofErr w:type="gramStart"/>
       <w:r>
         <w:rPr>
           <w:sz w:val="26"/>
           <w:szCs w:val="26"/>
-          <w:lang w:val="en-US"/>
         </w:rPr>
-        <w:t>ode</w:t>
+        <w:t>de extension</w:t>
+      </w:r>
+      <w:proofErr w:type="gramEnd"/>
+      <w:r>
+        <w:rPr>
+          <w:sz w:val="26"/>
+          <w:szCs w:val="26"/>
+        </w:rPr>
+        <w:t xml:space="preserve"> PowerShell sur Visual Studio Code</w:t>
       </w:r>
     </w:p>
     <w:p>
@@ -2349,14 +2443,7 @@
           <w:sz w:val="26"/>
           <w:szCs w:val="26"/>
         </w:rPr>
-        <w:t>Installation de PowerShell version 7 depuis l</w:t>
-      </w:r>
-      <w:r>
-        <w:rPr>
-          <w:sz w:val="26"/>
-          <w:szCs w:val="26"/>
-        </w:rPr>
-        <w:t>e Microsoft Store</w:t>
+        <w:t>Installation de PowerShell version 7 depuis le Microsoft Store</w:t>
       </w:r>
     </w:p>
     <w:p>
@@ -2472,16 +2559,7 @@
       </w:r>
       <w:proofErr w:type="spellEnd"/>
       <w:r>
-        <w:t xml:space="preserve"> comme celle-ci : </w:t>
-      </w:r>
-      <w:r>
-        <w:t>« type(</w:t>
-      </w:r>
-      <w:r>
-        <w:t>thème</w:t>
-      </w:r>
-      <w:r>
-        <w:t>)</w:t>
+        <w:t xml:space="preserve"> comme celle-ci : « type(thème)</w:t>
       </w:r>
       <w:r>
         <w:t xml:space="preserve"> : Description</w:t>
@@ -2591,7 +2669,6 @@
           </w:tcPr>
           <w:p>
             <w:pPr>
-              <w:spacing w:after="0" w:line="240" w:lineRule="auto"/>
               <w:rPr>
                 <w:rFonts w:ascii="Times New Roman" w:eastAsia="Times New Roman" w:hAnsi="Times New Roman" w:cs="Times New Roman"/>
                 <w:kern w:val="0"/>
@@ -2610,8 +2687,21 @@
                 <w:lang w:eastAsia="fr-CH"/>
                 <w14:ligatures w14:val="none"/>
               </w:rPr>
-              <w:t>Mathis Botteau</w:t>
-            </w:r>
+              <w:t xml:space="preserve">Mathis </w:t>
+            </w:r>
+            <w:proofErr w:type="spellStart"/>
+            <w:r>
+              <w:rPr>
+                <w:rFonts w:ascii="Times New Roman" w:eastAsia="Times New Roman" w:hAnsi="Times New Roman" w:cs="Times New Roman"/>
+                <w:kern w:val="0"/>
+                <w:sz w:val="24"/>
+                <w:szCs w:val="24"/>
+                <w:lang w:eastAsia="fr-CH"/>
+                <w14:ligatures w14:val="none"/>
+              </w:rPr>
+              <w:t>Botteau</w:t>
+            </w:r>
+            <w:proofErr w:type="spellEnd"/>
           </w:p>
         </w:tc>
         <w:tc>
@@ -2621,7 +2711,6 @@
           </w:tcPr>
           <w:p>
             <w:pPr>
-              <w:spacing w:after="0" w:line="240" w:lineRule="auto"/>
               <w:rPr>
                 <w:rFonts w:ascii="Times New Roman" w:eastAsia="Times New Roman" w:hAnsi="Times New Roman" w:cs="Times New Roman"/>
                 <w:kern w:val="0"/>
@@ -2699,13 +2788,12 @@
           </w:tcPr>
           <w:p>
             <w:pPr>
-              <w:spacing w:after="0" w:line="240" w:lineRule="auto"/>
-              <w:rPr>
-                <w:rFonts w:ascii="Times New Roman" w:eastAsia="Times New Roman" w:hAnsi="Times New Roman" w:cs="Times New Roman"/>
-                <w:kern w:val="0"/>
-                <w:sz w:val="24"/>
-                <w:szCs w:val="24"/>
-                <w:lang w:val="en-US" w:eastAsia="fr-CH"/>
+              <w:rPr>
+                <w:rFonts w:ascii="Times New Roman" w:eastAsia="Times New Roman" w:hAnsi="Times New Roman" w:cs="Times New Roman"/>
+                <w:kern w:val="0"/>
+                <w:sz w:val="24"/>
+                <w:szCs w:val="24"/>
+                <w:lang w:eastAsia="fr-CH"/>
                 <w14:ligatures w14:val="none"/>
               </w:rPr>
             </w:pPr>
@@ -2715,10 +2803,34 @@
                 <w:kern w:val="0"/>
                 <w:sz w:val="24"/>
                 <w:szCs w:val="24"/>
-                <w:lang w:val="en-US" w:eastAsia="fr-CH"/>
-                <w14:ligatures w14:val="none"/>
-              </w:rPr>
-              <w:t>Merge branch 'main' of https://github.com/termimi/Install_in_NutShell</w:t>
+                <w:lang w:eastAsia="fr-CH"/>
+                <w14:ligatures w14:val="none"/>
+              </w:rPr>
+              <w:t xml:space="preserve">Merge </w:t>
+            </w:r>
+            <w:proofErr w:type="spellStart"/>
+            <w:r>
+              <w:rPr>
+                <w:rFonts w:ascii="Times New Roman" w:eastAsia="Times New Roman" w:hAnsi="Times New Roman" w:cs="Times New Roman"/>
+                <w:kern w:val="0"/>
+                <w:sz w:val="24"/>
+                <w:szCs w:val="24"/>
+                <w:lang w:eastAsia="fr-CH"/>
+                <w14:ligatures w14:val="none"/>
+              </w:rPr>
+              <w:t>branch</w:t>
+            </w:r>
+            <w:proofErr w:type="spellEnd"/>
+            <w:r>
+              <w:rPr>
+                <w:rFonts w:ascii="Times New Roman" w:eastAsia="Times New Roman" w:hAnsi="Times New Roman" w:cs="Times New Roman"/>
+                <w:kern w:val="0"/>
+                <w:sz w:val="24"/>
+                <w:szCs w:val="24"/>
+                <w:lang w:eastAsia="fr-CH"/>
+                <w14:ligatures w14:val="none"/>
+              </w:rPr>
+              <w:t xml:space="preserve"> 'main' of https://github.com/termimi/Install_in_NutShell</w:t>
             </w:r>
           </w:p>
         </w:tc>
@@ -2731,7 +2843,6 @@
           </w:tcPr>
           <w:p>
             <w:pPr>
-              <w:spacing w:after="0" w:line="240" w:lineRule="auto"/>
               <w:rPr>
                 <w:rFonts w:ascii="Times New Roman" w:eastAsia="Times New Roman" w:hAnsi="Times New Roman" w:cs="Times New Roman"/>
                 <w:kern w:val="0"/>
@@ -2765,7 +2876,6 @@
           </w:tcPr>
           <w:p>
             <w:pPr>
-              <w:spacing w:after="0" w:line="240" w:lineRule="auto"/>
               <w:rPr>
                 <w:rFonts w:ascii="Times New Roman" w:eastAsia="Times New Roman" w:hAnsi="Times New Roman" w:cs="Times New Roman"/>
                 <w:kern w:val="0"/>
@@ -2843,7 +2953,6 @@
           </w:tcPr>
           <w:p>
             <w:pPr>
-              <w:spacing w:after="0" w:line="240" w:lineRule="auto"/>
               <w:rPr>
                 <w:rFonts w:ascii="Times New Roman" w:eastAsia="Times New Roman" w:hAnsi="Times New Roman" w:cs="Times New Roman"/>
                 <w:kern w:val="0"/>
@@ -2899,7 +3008,6 @@
           </w:tcPr>
           <w:p>
             <w:pPr>
-              <w:spacing w:after="0" w:line="240" w:lineRule="auto"/>
               <w:rPr>
                 <w:rFonts w:ascii="Times New Roman" w:eastAsia="Times New Roman" w:hAnsi="Times New Roman" w:cs="Times New Roman"/>
                 <w:kern w:val="0"/>
@@ -2933,7 +3041,6 @@
           </w:tcPr>
           <w:p>
             <w:pPr>
-              <w:spacing w:after="0" w:line="240" w:lineRule="auto"/>
               <w:rPr>
                 <w:rFonts w:ascii="Times New Roman" w:eastAsia="Times New Roman" w:hAnsi="Times New Roman" w:cs="Times New Roman"/>
                 <w:kern w:val="0"/>
@@ -3011,7 +3118,6 @@
           </w:tcPr>
           <w:p>
             <w:pPr>
-              <w:spacing w:after="0" w:line="240" w:lineRule="auto"/>
               <w:rPr>
                 <w:rFonts w:ascii="Times New Roman" w:eastAsia="Times New Roman" w:hAnsi="Times New Roman" w:cs="Times New Roman"/>
                 <w:kern w:val="0"/>
@@ -3067,7 +3173,6 @@
           </w:tcPr>
           <w:p>
             <w:pPr>
-              <w:spacing w:after="0" w:line="240" w:lineRule="auto"/>
               <w:rPr>
                 <w:rFonts w:ascii="Times New Roman" w:eastAsia="Times New Roman" w:hAnsi="Times New Roman" w:cs="Times New Roman"/>
                 <w:kern w:val="0"/>
@@ -3101,7 +3206,6 @@
           </w:tcPr>
           <w:p>
             <w:pPr>
-              <w:spacing w:after="0" w:line="240" w:lineRule="auto"/>
               <w:rPr>
                 <w:rFonts w:ascii="Times New Roman" w:eastAsia="Times New Roman" w:hAnsi="Times New Roman" w:cs="Times New Roman"/>
                 <w:kern w:val="0"/>
@@ -3179,7 +3283,6 @@
           </w:tcPr>
           <w:p>
             <w:pPr>
-              <w:spacing w:after="0" w:line="240" w:lineRule="auto"/>
               <w:rPr>
                 <w:rFonts w:ascii="Times New Roman" w:eastAsia="Times New Roman" w:hAnsi="Times New Roman" w:cs="Times New Roman"/>
                 <w:kern w:val="0"/>
@@ -3248,7 +3351,6 @@
           </w:tcPr>
           <w:p>
             <w:pPr>
-              <w:spacing w:after="0" w:line="240" w:lineRule="auto"/>
               <w:rPr>
                 <w:rFonts w:ascii="Times New Roman" w:eastAsia="Times New Roman" w:hAnsi="Times New Roman" w:cs="Times New Roman"/>
                 <w:kern w:val="0"/>
@@ -3267,8 +3369,21 @@
                 <w:lang w:eastAsia="fr-CH"/>
                 <w14:ligatures w14:val="none"/>
               </w:rPr>
-              <w:t>Mathis Botteau</w:t>
-            </w:r>
+              <w:t xml:space="preserve">Mathis </w:t>
+            </w:r>
+            <w:proofErr w:type="spellStart"/>
+            <w:r>
+              <w:rPr>
+                <w:rFonts w:ascii="Times New Roman" w:eastAsia="Times New Roman" w:hAnsi="Times New Roman" w:cs="Times New Roman"/>
+                <w:kern w:val="0"/>
+                <w:sz w:val="24"/>
+                <w:szCs w:val="24"/>
+                <w:lang w:eastAsia="fr-CH"/>
+                <w14:ligatures w14:val="none"/>
+              </w:rPr>
+              <w:t>Botteau</w:t>
+            </w:r>
+            <w:proofErr w:type="spellEnd"/>
           </w:p>
         </w:tc>
         <w:tc>
@@ -3278,7 +3393,6 @@
           </w:tcPr>
           <w:p>
             <w:pPr>
-              <w:spacing w:after="0" w:line="240" w:lineRule="auto"/>
               <w:rPr>
                 <w:rFonts w:ascii="Times New Roman" w:eastAsia="Times New Roman" w:hAnsi="Times New Roman" w:cs="Times New Roman"/>
                 <w:kern w:val="0"/>
@@ -3356,13 +3470,12 @@
           </w:tcPr>
           <w:p>
             <w:pPr>
-              <w:spacing w:after="0" w:line="240" w:lineRule="auto"/>
-              <w:rPr>
-                <w:rFonts w:ascii="Times New Roman" w:eastAsia="Times New Roman" w:hAnsi="Times New Roman" w:cs="Times New Roman"/>
-                <w:kern w:val="0"/>
-                <w:sz w:val="24"/>
-                <w:szCs w:val="24"/>
-                <w:lang w:val="en-US" w:eastAsia="fr-CH"/>
+              <w:rPr>
+                <w:rFonts w:ascii="Times New Roman" w:eastAsia="Times New Roman" w:hAnsi="Times New Roman" w:cs="Times New Roman"/>
+                <w:kern w:val="0"/>
+                <w:sz w:val="24"/>
+                <w:szCs w:val="24"/>
+                <w:lang w:eastAsia="fr-CH"/>
                 <w14:ligatures w14:val="none"/>
               </w:rPr>
             </w:pPr>
@@ -3372,10 +3485,34 @@
                 <w:kern w:val="0"/>
                 <w:sz w:val="24"/>
                 <w:szCs w:val="24"/>
-                <w:lang w:val="en-US" w:eastAsia="fr-CH"/>
-                <w14:ligatures w14:val="none"/>
-              </w:rPr>
-              <w:t>Merge branch 'main' of https://github.com/termimi/Install_in_NutShell</w:t>
+                <w:lang w:eastAsia="fr-CH"/>
+                <w14:ligatures w14:val="none"/>
+              </w:rPr>
+              <w:t xml:space="preserve">Merge </w:t>
+            </w:r>
+            <w:proofErr w:type="spellStart"/>
+            <w:r>
+              <w:rPr>
+                <w:rFonts w:ascii="Times New Roman" w:eastAsia="Times New Roman" w:hAnsi="Times New Roman" w:cs="Times New Roman"/>
+                <w:kern w:val="0"/>
+                <w:sz w:val="24"/>
+                <w:szCs w:val="24"/>
+                <w:lang w:eastAsia="fr-CH"/>
+                <w14:ligatures w14:val="none"/>
+              </w:rPr>
+              <w:t>branch</w:t>
+            </w:r>
+            <w:proofErr w:type="spellEnd"/>
+            <w:r>
+              <w:rPr>
+                <w:rFonts w:ascii="Times New Roman" w:eastAsia="Times New Roman" w:hAnsi="Times New Roman" w:cs="Times New Roman"/>
+                <w:kern w:val="0"/>
+                <w:sz w:val="24"/>
+                <w:szCs w:val="24"/>
+                <w:lang w:eastAsia="fr-CH"/>
+                <w14:ligatures w14:val="none"/>
+              </w:rPr>
+              <w:t xml:space="preserve"> 'main' of https://github.com/termimi/Install_in_NutShell</w:t>
             </w:r>
           </w:p>
         </w:tc>
@@ -3388,7 +3525,6 @@
           </w:tcPr>
           <w:p>
             <w:pPr>
-              <w:spacing w:after="0" w:line="240" w:lineRule="auto"/>
               <w:rPr>
                 <w:rFonts w:ascii="Times New Roman" w:eastAsia="Times New Roman" w:hAnsi="Times New Roman" w:cs="Times New Roman"/>
                 <w:kern w:val="0"/>
@@ -3422,7 +3558,6 @@
           </w:tcPr>
           <w:p>
             <w:pPr>
-              <w:spacing w:after="0" w:line="240" w:lineRule="auto"/>
               <w:rPr>
                 <w:rFonts w:ascii="Times New Roman" w:eastAsia="Times New Roman" w:hAnsi="Times New Roman" w:cs="Times New Roman"/>
                 <w:kern w:val="0"/>
@@ -3500,7 +3635,6 @@
           </w:tcPr>
           <w:p>
             <w:pPr>
-              <w:spacing w:after="0" w:line="240" w:lineRule="auto"/>
               <w:rPr>
                 <w:rFonts w:ascii="Times New Roman" w:eastAsia="Times New Roman" w:hAnsi="Times New Roman" w:cs="Times New Roman"/>
                 <w:kern w:val="0"/>
@@ -3582,7 +3716,6 @@
           </w:tcPr>
           <w:p>
             <w:pPr>
-              <w:spacing w:after="0" w:line="240" w:lineRule="auto"/>
               <w:rPr>
                 <w:rFonts w:ascii="Times New Roman" w:eastAsia="Times New Roman" w:hAnsi="Times New Roman" w:cs="Times New Roman"/>
                 <w:kern w:val="0"/>
@@ -3616,7 +3749,6 @@
           </w:tcPr>
           <w:p>
             <w:pPr>
-              <w:spacing w:after="0" w:line="240" w:lineRule="auto"/>
               <w:rPr>
                 <w:rFonts w:ascii="Times New Roman" w:eastAsia="Times New Roman" w:hAnsi="Times New Roman" w:cs="Times New Roman"/>
                 <w:kern w:val="0"/>
@@ -3694,7 +3826,6 @@
           </w:tcPr>
           <w:p>
             <w:pPr>
-              <w:spacing w:after="0" w:line="240" w:lineRule="auto"/>
               <w:rPr>
                 <w:rFonts w:ascii="Times New Roman" w:eastAsia="Times New Roman" w:hAnsi="Times New Roman" w:cs="Times New Roman"/>
                 <w:kern w:val="0"/>
@@ -3774,7 +3905,6 @@
           </w:tcPr>
           <w:p>
             <w:pPr>
-              <w:spacing w:after="0" w:line="240" w:lineRule="auto"/>
               <w:rPr>
                 <w:rFonts w:ascii="Times New Roman" w:eastAsia="Times New Roman" w:hAnsi="Times New Roman" w:cs="Times New Roman"/>
                 <w:kern w:val="0"/>
@@ -3808,7 +3938,6 @@
           </w:tcPr>
           <w:p>
             <w:pPr>
-              <w:spacing w:after="0" w:line="240" w:lineRule="auto"/>
               <w:rPr>
                 <w:rFonts w:ascii="Times New Roman" w:eastAsia="Times New Roman" w:hAnsi="Times New Roman" w:cs="Times New Roman"/>
                 <w:kern w:val="0"/>
@@ -3886,7 +4015,6 @@
           </w:tcPr>
           <w:p>
             <w:pPr>
-              <w:spacing w:after="0" w:line="240" w:lineRule="auto"/>
               <w:rPr>
                 <w:rFonts w:ascii="Times New Roman" w:eastAsia="Times New Roman" w:hAnsi="Times New Roman" w:cs="Times New Roman"/>
                 <w:kern w:val="0"/>
@@ -3979,7 +4107,6 @@
           </w:tcPr>
           <w:p>
             <w:pPr>
-              <w:spacing w:after="0" w:line="240" w:lineRule="auto"/>
               <w:rPr>
                 <w:rFonts w:ascii="Times New Roman" w:eastAsia="Times New Roman" w:hAnsi="Times New Roman" w:cs="Times New Roman"/>
                 <w:kern w:val="0"/>
@@ -4013,7 +4140,6 @@
           </w:tcPr>
           <w:p>
             <w:pPr>
-              <w:spacing w:after="0" w:line="240" w:lineRule="auto"/>
               <w:rPr>
                 <w:rFonts w:ascii="Times New Roman" w:eastAsia="Times New Roman" w:hAnsi="Times New Roman" w:cs="Times New Roman"/>
                 <w:kern w:val="0"/>
@@ -4091,7 +4217,6 @@
           </w:tcPr>
           <w:p>
             <w:pPr>
-              <w:spacing w:after="0" w:line="240" w:lineRule="auto"/>
               <w:rPr>
                 <w:rFonts w:ascii="Times New Roman" w:eastAsia="Times New Roman" w:hAnsi="Times New Roman" w:cs="Times New Roman"/>
                 <w:kern w:val="0"/>
@@ -4147,7 +4272,6 @@
           </w:tcPr>
           <w:p>
             <w:pPr>
-              <w:spacing w:after="0" w:line="240" w:lineRule="auto"/>
               <w:rPr>
                 <w:rFonts w:ascii="Times New Roman" w:eastAsia="Times New Roman" w:hAnsi="Times New Roman" w:cs="Times New Roman"/>
                 <w:kern w:val="0"/>
@@ -4166,8 +4290,22 @@
                 <w:lang w:eastAsia="fr-CH"/>
                 <w14:ligatures w14:val="none"/>
               </w:rPr>
-              <w:t>Mathis Botteau</w:t>
-            </w:r>
+              <w:lastRenderedPageBreak/>
+              <w:t xml:space="preserve">Mathis </w:t>
+            </w:r>
+            <w:proofErr w:type="spellStart"/>
+            <w:r>
+              <w:rPr>
+                <w:rFonts w:ascii="Times New Roman" w:eastAsia="Times New Roman" w:hAnsi="Times New Roman" w:cs="Times New Roman"/>
+                <w:kern w:val="0"/>
+                <w:sz w:val="24"/>
+                <w:szCs w:val="24"/>
+                <w:lang w:eastAsia="fr-CH"/>
+                <w14:ligatures w14:val="none"/>
+              </w:rPr>
+              <w:t>Botteau</w:t>
+            </w:r>
+            <w:proofErr w:type="spellEnd"/>
           </w:p>
         </w:tc>
         <w:tc>
@@ -4177,7 +4315,6 @@
           </w:tcPr>
           <w:p>
             <w:pPr>
-              <w:spacing w:after="0" w:line="240" w:lineRule="auto"/>
               <w:rPr>
                 <w:rFonts w:ascii="Times New Roman" w:eastAsia="Times New Roman" w:hAnsi="Times New Roman" w:cs="Times New Roman"/>
                 <w:kern w:val="0"/>
@@ -4255,7 +4392,6 @@
           </w:tcPr>
           <w:p>
             <w:pPr>
-              <w:spacing w:after="0" w:line="240" w:lineRule="auto"/>
               <w:rPr>
                 <w:rFonts w:ascii="Times New Roman" w:eastAsia="Times New Roman" w:hAnsi="Times New Roman" w:cs="Times New Roman"/>
                 <w:kern w:val="0"/>
@@ -4311,7 +4447,6 @@
           </w:tcPr>
           <w:p>
             <w:pPr>
-              <w:spacing w:after="0" w:line="240" w:lineRule="auto"/>
               <w:rPr>
                 <w:rFonts w:ascii="Times New Roman" w:eastAsia="Times New Roman" w:hAnsi="Times New Roman" w:cs="Times New Roman"/>
                 <w:kern w:val="0"/>
@@ -4345,7 +4480,6 @@
           </w:tcPr>
           <w:p>
             <w:pPr>
-              <w:spacing w:after="0" w:line="240" w:lineRule="auto"/>
               <w:rPr>
                 <w:rFonts w:ascii="Times New Roman" w:eastAsia="Times New Roman" w:hAnsi="Times New Roman" w:cs="Times New Roman"/>
                 <w:kern w:val="0"/>
@@ -4423,7 +4557,6 @@
           </w:tcPr>
           <w:p>
             <w:pPr>
-              <w:spacing w:after="0" w:line="240" w:lineRule="auto"/>
               <w:rPr>
                 <w:rFonts w:ascii="Times New Roman" w:eastAsia="Times New Roman" w:hAnsi="Times New Roman" w:cs="Times New Roman"/>
                 <w:kern w:val="0"/>
@@ -4479,7 +4612,6 @@
           </w:tcPr>
           <w:p>
             <w:pPr>
-              <w:spacing w:after="0" w:line="240" w:lineRule="auto"/>
               <w:rPr>
                 <w:rFonts w:ascii="Times New Roman" w:eastAsia="Times New Roman" w:hAnsi="Times New Roman" w:cs="Times New Roman"/>
                 <w:kern w:val="0"/>
@@ -4513,7 +4645,6 @@
           </w:tcPr>
           <w:p>
             <w:pPr>
-              <w:spacing w:after="0" w:line="240" w:lineRule="auto"/>
               <w:rPr>
                 <w:rFonts w:ascii="Times New Roman" w:eastAsia="Times New Roman" w:hAnsi="Times New Roman" w:cs="Times New Roman"/>
                 <w:kern w:val="0"/>
@@ -4591,7 +4722,6 @@
           </w:tcPr>
           <w:p>
             <w:pPr>
-              <w:spacing w:after="0" w:line="240" w:lineRule="auto"/>
               <w:rPr>
                 <w:rFonts w:ascii="Times New Roman" w:eastAsia="Times New Roman" w:hAnsi="Times New Roman" w:cs="Times New Roman"/>
                 <w:kern w:val="0"/>
@@ -4647,7 +4777,6 @@
           </w:tcPr>
           <w:p>
             <w:pPr>
-              <w:spacing w:after="0" w:line="240" w:lineRule="auto"/>
               <w:rPr>
                 <w:rFonts w:ascii="Times New Roman" w:eastAsia="Times New Roman" w:hAnsi="Times New Roman" w:cs="Times New Roman"/>
                 <w:kern w:val="0"/>
@@ -4681,7 +4810,6 @@
           </w:tcPr>
           <w:p>
             <w:pPr>
-              <w:spacing w:after="0" w:line="240" w:lineRule="auto"/>
               <w:rPr>
                 <w:rFonts w:ascii="Times New Roman" w:eastAsia="Times New Roman" w:hAnsi="Times New Roman" w:cs="Times New Roman"/>
                 <w:kern w:val="0"/>
@@ -4759,7 +4887,6 @@
           </w:tcPr>
           <w:p>
             <w:pPr>
-              <w:spacing w:after="0" w:line="240" w:lineRule="auto"/>
               <w:rPr>
                 <w:rFonts w:ascii="Times New Roman" w:eastAsia="Times New Roman" w:hAnsi="Times New Roman" w:cs="Times New Roman"/>
                 <w:kern w:val="0"/>
@@ -4841,7 +4968,6 @@
           </w:tcPr>
           <w:p>
             <w:pPr>
-              <w:spacing w:after="0" w:line="240" w:lineRule="auto"/>
               <w:rPr>
                 <w:rFonts w:ascii="Times New Roman" w:eastAsia="Times New Roman" w:hAnsi="Times New Roman" w:cs="Times New Roman"/>
                 <w:kern w:val="0"/>
@@ -4862,7 +4988,6 @@
                 <w:lang w:eastAsia="fr-CH"/>
                 <w14:ligatures w14:val="none"/>
               </w:rPr>
-              <w:lastRenderedPageBreak/>
               <w:t>termimi</w:t>
             </w:r>
             <w:proofErr w:type="spellEnd"/>
@@ -4876,7 +5001,6 @@
           </w:tcPr>
           <w:p>
             <w:pPr>
-              <w:spacing w:after="0" w:line="240" w:lineRule="auto"/>
               <w:rPr>
                 <w:rFonts w:ascii="Times New Roman" w:eastAsia="Times New Roman" w:hAnsi="Times New Roman" w:cs="Times New Roman"/>
                 <w:kern w:val="0"/>
@@ -4954,7 +5078,6 @@
           </w:tcPr>
           <w:p>
             <w:pPr>
-              <w:spacing w:after="0" w:line="240" w:lineRule="auto"/>
               <w:rPr>
                 <w:rFonts w:ascii="Times New Roman" w:eastAsia="Times New Roman" w:hAnsi="Times New Roman" w:cs="Times New Roman"/>
                 <w:kern w:val="0"/>
@@ -5010,7 +5133,6 @@
           </w:tcPr>
           <w:p>
             <w:pPr>
-              <w:spacing w:after="0" w:line="240" w:lineRule="auto"/>
               <w:rPr>
                 <w:rFonts w:ascii="Times New Roman" w:eastAsia="Times New Roman" w:hAnsi="Times New Roman" w:cs="Times New Roman"/>
                 <w:kern w:val="0"/>
@@ -5044,7 +5166,6 @@
           </w:tcPr>
           <w:p>
             <w:pPr>
-              <w:spacing w:after="0" w:line="240" w:lineRule="auto"/>
               <w:rPr>
                 <w:rFonts w:ascii="Times New Roman" w:eastAsia="Times New Roman" w:hAnsi="Times New Roman" w:cs="Times New Roman"/>
                 <w:kern w:val="0"/>
@@ -5122,13 +5243,12 @@
           </w:tcPr>
           <w:p>
             <w:pPr>
-              <w:spacing w:after="0" w:line="240" w:lineRule="auto"/>
-              <w:rPr>
-                <w:rFonts w:ascii="Times New Roman" w:eastAsia="Times New Roman" w:hAnsi="Times New Roman" w:cs="Times New Roman"/>
-                <w:kern w:val="0"/>
-                <w:sz w:val="24"/>
-                <w:szCs w:val="24"/>
-                <w:lang w:val="en-US" w:eastAsia="fr-CH"/>
+              <w:rPr>
+                <w:rFonts w:ascii="Times New Roman" w:eastAsia="Times New Roman" w:hAnsi="Times New Roman" w:cs="Times New Roman"/>
+                <w:kern w:val="0"/>
+                <w:sz w:val="24"/>
+                <w:szCs w:val="24"/>
+                <w:lang w:eastAsia="fr-CH"/>
                 <w14:ligatures w14:val="none"/>
               </w:rPr>
             </w:pPr>
@@ -5138,10 +5258,34 @@
                 <w:kern w:val="0"/>
                 <w:sz w:val="24"/>
                 <w:szCs w:val="24"/>
-                <w:lang w:val="en-US" w:eastAsia="fr-CH"/>
-                <w14:ligatures w14:val="none"/>
-              </w:rPr>
-              <w:t>Merge branch 'main' of https://github.com/termimi/Install_in_NutShell</w:t>
+                <w:lang w:eastAsia="fr-CH"/>
+                <w14:ligatures w14:val="none"/>
+              </w:rPr>
+              <w:t xml:space="preserve">Merge </w:t>
+            </w:r>
+            <w:proofErr w:type="spellStart"/>
+            <w:r>
+              <w:rPr>
+                <w:rFonts w:ascii="Times New Roman" w:eastAsia="Times New Roman" w:hAnsi="Times New Roman" w:cs="Times New Roman"/>
+                <w:kern w:val="0"/>
+                <w:sz w:val="24"/>
+                <w:szCs w:val="24"/>
+                <w:lang w:eastAsia="fr-CH"/>
+                <w14:ligatures w14:val="none"/>
+              </w:rPr>
+              <w:t>branch</w:t>
+            </w:r>
+            <w:proofErr w:type="spellEnd"/>
+            <w:r>
+              <w:rPr>
+                <w:rFonts w:ascii="Times New Roman" w:eastAsia="Times New Roman" w:hAnsi="Times New Roman" w:cs="Times New Roman"/>
+                <w:kern w:val="0"/>
+                <w:sz w:val="24"/>
+                <w:szCs w:val="24"/>
+                <w:lang w:eastAsia="fr-CH"/>
+                <w14:ligatures w14:val="none"/>
+              </w:rPr>
+              <w:t xml:space="preserve"> 'main' of https://github.com/termimi/Install_in_NutShell</w:t>
             </w:r>
           </w:p>
         </w:tc>
@@ -5154,7 +5298,6 @@
           </w:tcPr>
           <w:p>
             <w:pPr>
-              <w:spacing w:after="0" w:line="240" w:lineRule="auto"/>
               <w:rPr>
                 <w:rFonts w:ascii="Times New Roman" w:eastAsia="Times New Roman" w:hAnsi="Times New Roman" w:cs="Times New Roman"/>
                 <w:kern w:val="0"/>
@@ -5188,7 +5331,6 @@
           </w:tcPr>
           <w:p>
             <w:pPr>
-              <w:spacing w:after="0" w:line="240" w:lineRule="auto"/>
               <w:rPr>
                 <w:rFonts w:ascii="Times New Roman" w:eastAsia="Times New Roman" w:hAnsi="Times New Roman" w:cs="Times New Roman"/>
                 <w:kern w:val="0"/>
@@ -5266,7 +5408,6 @@
           </w:tcPr>
           <w:p>
             <w:pPr>
-              <w:spacing w:after="0" w:line="240" w:lineRule="auto"/>
               <w:rPr>
                 <w:rFonts w:ascii="Times New Roman" w:eastAsia="Times New Roman" w:hAnsi="Times New Roman" w:cs="Times New Roman"/>
                 <w:kern w:val="0"/>
@@ -5322,7 +5463,6 @@
           </w:tcPr>
           <w:p>
             <w:pPr>
-              <w:spacing w:after="0" w:line="240" w:lineRule="auto"/>
               <w:rPr>
                 <w:rFonts w:ascii="Times New Roman" w:eastAsia="Times New Roman" w:hAnsi="Times New Roman" w:cs="Times New Roman"/>
                 <w:kern w:val="0"/>
@@ -5341,8 +5481,21 @@
                 <w:lang w:eastAsia="fr-CH"/>
                 <w14:ligatures w14:val="none"/>
               </w:rPr>
-              <w:t>Mathis Botteau</w:t>
-            </w:r>
+              <w:t xml:space="preserve">Mathis </w:t>
+            </w:r>
+            <w:proofErr w:type="spellStart"/>
+            <w:r>
+              <w:rPr>
+                <w:rFonts w:ascii="Times New Roman" w:eastAsia="Times New Roman" w:hAnsi="Times New Roman" w:cs="Times New Roman"/>
+                <w:kern w:val="0"/>
+                <w:sz w:val="24"/>
+                <w:szCs w:val="24"/>
+                <w:lang w:eastAsia="fr-CH"/>
+                <w14:ligatures w14:val="none"/>
+              </w:rPr>
+              <w:t>Botteau</w:t>
+            </w:r>
+            <w:proofErr w:type="spellEnd"/>
           </w:p>
         </w:tc>
         <w:tc>
@@ -5352,7 +5505,6 @@
           </w:tcPr>
           <w:p>
             <w:pPr>
-              <w:spacing w:after="0" w:line="240" w:lineRule="auto"/>
               <w:rPr>
                 <w:rFonts w:ascii="Times New Roman" w:eastAsia="Times New Roman" w:hAnsi="Times New Roman" w:cs="Times New Roman"/>
                 <w:kern w:val="0"/>
@@ -5430,7 +5582,6 @@
           </w:tcPr>
           <w:p>
             <w:pPr>
-              <w:spacing w:after="0" w:line="240" w:lineRule="auto"/>
               <w:rPr>
                 <w:rFonts w:ascii="Times New Roman" w:eastAsia="Times New Roman" w:hAnsi="Times New Roman" w:cs="Times New Roman"/>
                 <w:kern w:val="0"/>
@@ -5486,7 +5637,6 @@
           </w:tcPr>
           <w:p>
             <w:pPr>
-              <w:spacing w:after="0" w:line="240" w:lineRule="auto"/>
               <w:rPr>
                 <w:rFonts w:ascii="Times New Roman" w:eastAsia="Times New Roman" w:hAnsi="Times New Roman" w:cs="Times New Roman"/>
                 <w:kern w:val="0"/>
@@ -5520,7 +5670,6 @@
           </w:tcPr>
           <w:p>
             <w:pPr>
-              <w:spacing w:after="0" w:line="240" w:lineRule="auto"/>
               <w:rPr>
                 <w:rFonts w:ascii="Times New Roman" w:eastAsia="Times New Roman" w:hAnsi="Times New Roman" w:cs="Times New Roman"/>
                 <w:kern w:val="0"/>
@@ -5598,7 +5747,6 @@
           </w:tcPr>
           <w:p>
             <w:pPr>
-              <w:spacing w:after="0" w:line="240" w:lineRule="auto"/>
               <w:rPr>
                 <w:rFonts w:ascii="Times New Roman" w:eastAsia="Times New Roman" w:hAnsi="Times New Roman" w:cs="Times New Roman"/>
                 <w:kern w:val="0"/>
@@ -5654,7 +5802,6 @@
           </w:tcPr>
           <w:p>
             <w:pPr>
-              <w:spacing w:after="0" w:line="240" w:lineRule="auto"/>
               <w:rPr>
                 <w:rFonts w:ascii="Times New Roman" w:eastAsia="Times New Roman" w:hAnsi="Times New Roman" w:cs="Times New Roman"/>
                 <w:kern w:val="0"/>
@@ -5688,7 +5835,6 @@
           </w:tcPr>
           <w:p>
             <w:pPr>
-              <w:spacing w:after="0" w:line="240" w:lineRule="auto"/>
               <w:rPr>
                 <w:rFonts w:ascii="Times New Roman" w:eastAsia="Times New Roman" w:hAnsi="Times New Roman" w:cs="Times New Roman"/>
                 <w:kern w:val="0"/>
@@ -5766,7 +5912,6 @@
           </w:tcPr>
           <w:p>
             <w:pPr>
-              <w:spacing w:after="0" w:line="240" w:lineRule="auto"/>
               <w:rPr>
                 <w:rFonts w:ascii="Times New Roman" w:eastAsia="Times New Roman" w:hAnsi="Times New Roman" w:cs="Times New Roman"/>
                 <w:kern w:val="0"/>
@@ -5822,7 +5967,6 @@
           </w:tcPr>
           <w:p>
             <w:pPr>
-              <w:spacing w:after="0" w:line="240" w:lineRule="auto"/>
               <w:rPr>
                 <w:rFonts w:ascii="Times New Roman" w:eastAsia="Times New Roman" w:hAnsi="Times New Roman" w:cs="Times New Roman"/>
                 <w:kern w:val="0"/>
@@ -5856,7 +6000,6 @@
           </w:tcPr>
           <w:p>
             <w:pPr>
-              <w:spacing w:after="0" w:line="240" w:lineRule="auto"/>
               <w:rPr>
                 <w:rFonts w:ascii="Times New Roman" w:eastAsia="Times New Roman" w:hAnsi="Times New Roman" w:cs="Times New Roman"/>
                 <w:kern w:val="0"/>
@@ -5934,7 +6077,6 @@
           </w:tcPr>
           <w:p>
             <w:pPr>
-              <w:spacing w:after="0" w:line="240" w:lineRule="auto"/>
               <w:rPr>
                 <w:rFonts w:ascii="Times New Roman" w:eastAsia="Times New Roman" w:hAnsi="Times New Roman" w:cs="Times New Roman"/>
                 <w:kern w:val="0"/>
@@ -6009,7 +6151,6 @@
         <w:rPr>
           <w:sz w:val="26"/>
           <w:szCs w:val="26"/>
-          <w:lang w:val="en-US"/>
         </w:rPr>
       </w:pPr>
     </w:p>
@@ -6046,16 +6187,7 @@
           <w:i/>
           <w:iCs/>
         </w:rPr>
-        <w:t>Objectifs</w:t>
-      </w:r>
-      <w:r>
-        <w:rPr>
-          <w:b/>
-          <w:bCs/>
-          <w:i/>
-          <w:iCs/>
-        </w:rPr>
-        <w:t> :</w:t>
+        <w:t>Objectifs :</w:t>
       </w:r>
     </w:p>
     <w:p>
@@ -6133,16 +6265,7 @@
           <w:i/>
           <w:iCs/>
         </w:rPr>
-        <w:t>développement</w:t>
-      </w:r>
-      <w:r>
-        <w:rPr>
-          <w:b/>
-          <w:bCs/>
-          <w:i/>
-          <w:iCs/>
-        </w:rPr>
-        <w:t> :</w:t>
+        <w:t>développement :</w:t>
       </w:r>
     </w:p>
     <w:p>
@@ -6194,6 +6317,7 @@
           <w:i/>
           <w:iCs/>
         </w:rPr>
+        <w:lastRenderedPageBreak/>
         <w:t>CompleteInstall</w:t>
       </w:r>
       <w:proofErr w:type="spellEnd"/>
@@ -6247,7 +6371,15 @@
       </w:r>
       <w:proofErr w:type="spellEnd"/>
       <w:r>
-        <w:t xml:space="preserve"> : Indique l’utilisateur à ajouté dans le groupe docker </w:t>
+        <w:t xml:space="preserve"> : Indique l’utilisateur à </w:t>
+      </w:r>
+      <w:proofErr w:type="spellStart"/>
+      <w:r>
+        <w:t>ajouté</w:t>
+      </w:r>
+      <w:proofErr w:type="spellEnd"/>
+      <w:r>
+        <w:t xml:space="preserve"> dans le groupe docker </w:t>
       </w:r>
       <w:r>
         <w:t>(a</w:t>
@@ -6356,42 +6488,13 @@
           <w:numId w:val="1"/>
         </w:numPr>
         <w:jc w:val="both"/>
-        <w:rPr>
-          <w:lang w:val="en-US"/>
-        </w:rPr>
       </w:pPr>
       <w:r>
         <w:rPr>
           <w:b/>
           <w:bCs/>
-          <w:lang w:val="en-US"/>
         </w:rPr>
-        <w:lastRenderedPageBreak/>
-        <w:t xml:space="preserve">Installation Teams </w:t>
-      </w:r>
-      <w:r>
-        <w:rPr>
-          <w:b/>
-          <w:bCs/>
-          <w:lang w:val="en-US"/>
-        </w:rPr>
-        <w:t>&amp;</w:t>
-      </w:r>
-      <w:r>
-        <w:rPr>
-          <w:b/>
-          <w:bCs/>
-          <w:lang w:val="en-US"/>
-        </w:rPr>
-        <w:t xml:space="preserve"> Visual </w:t>
-      </w:r>
-      <w:r>
-        <w:rPr>
-          <w:b/>
-          <w:bCs/>
-          <w:lang w:val="en-US"/>
-        </w:rPr>
-        <w:t>Studio Code</w:t>
+        <w:t>Installation Teams &amp; Visual Studio Code</w:t>
       </w:r>
     </w:p>
     <w:p>
@@ -6400,10 +6503,7 @@
         <w:jc w:val="both"/>
       </w:pPr>
       <w:r>
-        <w:t>Cela est la partie p</w:t>
-      </w:r>
-      <w:r>
-        <w:t>rincipale du script, elle va en premier lieu récupérer l’installer de Teams et VS Code depuis internet, et ensuite les exécuter.</w:t>
+        <w:t>Cela est la partie principale du script, elle va en premier lieu récupérer l’installer de Teams et VS Code depuis internet, et ensuite les exécuter.</w:t>
       </w:r>
     </w:p>
     <w:p>
@@ -6414,17 +6514,29 @@
           <w:numId w:val="1"/>
         </w:numPr>
         <w:jc w:val="both"/>
-        <w:rPr>
-          <w:lang w:val="en-US"/>
-        </w:rPr>
       </w:pPr>
       <w:r>
         <w:rPr>
           <w:b/>
           <w:bCs/>
-          <w:lang w:val="en-US"/>
         </w:rPr>
-        <w:t>Installation / Authorization de docker</w:t>
+        <w:t xml:space="preserve">Installation / </w:t>
+      </w:r>
+      <w:proofErr w:type="spellStart"/>
+      <w:r>
+        <w:rPr>
+          <w:b/>
+          <w:bCs/>
+        </w:rPr>
+        <w:t>Authorization</w:t>
+      </w:r>
+      <w:proofErr w:type="spellEnd"/>
+      <w:r>
+        <w:rPr>
+          <w:b/>
+          <w:bCs/>
+        </w:rPr>
+        <w:t xml:space="preserve"> de docker</w:t>
       </w:r>
     </w:p>
     <w:p>
@@ -6433,16 +6545,7 @@
         <w:jc w:val="both"/>
       </w:pPr>
       <w:r>
-        <w:t>Cette étape est divisé</w:t>
-      </w:r>
-      <w:r>
-        <w:t>e</w:t>
-      </w:r>
-      <w:r>
-        <w:t xml:space="preserve"> e</w:t>
-      </w:r>
-      <w:r>
-        <w:t>n plusieurs sections que voici :</w:t>
+        <w:t>Cette étape est divisée en plusieurs sections que voici :</w:t>
       </w:r>
     </w:p>
     <w:p>
@@ -6564,7 +6667,15 @@
       </w:r>
       <w:proofErr w:type="gramEnd"/>
       <w:r>
-        <w:t xml:space="preserve"> du créer notre propre Framework de test, celui-ci, exécute le script principale avec des paramètres préalablement définit, et compare les informations attendues avec celles retournées.</w:t>
+        <w:t xml:space="preserve"> </w:t>
+      </w:r>
+      <w:proofErr w:type="spellStart"/>
+      <w:r>
+        <w:t>du</w:t>
+      </w:r>
+      <w:proofErr w:type="spellEnd"/>
+      <w:r>
+        <w:t xml:space="preserve"> créer notre propre Framework de test, celui-ci, exécute le script principale avec des paramètres préalablement définit, et compare les informations attendues avec celles retournées.</w:t>
       </w:r>
     </w:p>
     <w:p>
@@ -6650,6 +6761,7 @@
         <w:jc w:val="both"/>
       </w:pPr>
       <w:r>
+        <w:lastRenderedPageBreak/>
         <w:t xml:space="preserve">Nous avons donc contourné ce problème, en redirigeant toutes les sorties dans notre variable de résultat, afin de la comparer avec le résultat attendu </w:t>
       </w:r>
     </w:p>
@@ -6700,7 +6812,6 @@
       </w:pPr>
       <w:bookmarkStart w:id="10" w:name="_Toc184311181"/>
       <w:r>
-        <w:lastRenderedPageBreak/>
         <w:t>Conclusion</w:t>
       </w:r>
       <w:bookmarkEnd w:id="10"/>
@@ -6768,7 +6879,15 @@
       </w:r>
       <w:proofErr w:type="gramEnd"/>
       <w:r>
-        <w:t xml:space="preserve"> pas totalement inconnu, nous avons utiliser l’IA afin de nous remémorer certaines de ses exceptions et syntaxes particulière de plus nous nous sommes servi de l’intelligence artificielle afin de corriger les différentes fautes d’orthographes de notre rapport.</w:t>
+        <w:t xml:space="preserve"> pas totalement inconnu, nous avons </w:t>
+      </w:r>
+      <w:proofErr w:type="spellStart"/>
+      <w:r>
+        <w:t>utiliser</w:t>
+      </w:r>
+      <w:proofErr w:type="spellEnd"/>
+      <w:r>
+        <w:t xml:space="preserve"> l’IA afin de nous remémorer certaines de ses exceptions et syntaxes particulière de plus nous nous sommes servi de l’intelligence artificielle afin de corriger les différentes fautes d’orthographes de notre rapport.</w:t>
       </w:r>
     </w:p>
     <w:p>
@@ -7164,6 +7283,95 @@
     </w:lvl>
   </w:abstractNum>
   <w:abstractNum w:abstractNumId="1" w15:restartNumberingAfterBreak="0">
+    <w:nsid w:val="0CEA1D92"/>
+    <w:multiLevelType w:val="hybridMultilevel"/>
+    <w:tmpl w:val="1DD014AC"/>
+    <w:lvl w:ilvl="0" w:tplc="D152E8B6">
+      <w:start w:val="1"/>
+      <w:numFmt w:val="decimal"/>
+      <w:lvlText w:val="%1."/>
+      <w:lvlJc w:val="left"/>
+      <w:pPr>
+        <w:ind w:left="960" w:hanging="360"/>
+      </w:pPr>
+      <w:rPr>
+        <w:rFonts w:hint="default"/>
+      </w:rPr>
+    </w:lvl>
+    <w:lvl w:ilvl="1" w:tplc="100C0019" w:tentative="1">
+      <w:start w:val="1"/>
+      <w:numFmt w:val="lowerLetter"/>
+      <w:lvlText w:val="%2."/>
+      <w:lvlJc w:val="left"/>
+      <w:pPr>
+        <w:ind w:left="1680" w:hanging="360"/>
+      </w:pPr>
+    </w:lvl>
+    <w:lvl w:ilvl="2" w:tplc="100C001B" w:tentative="1">
+      <w:start w:val="1"/>
+      <w:numFmt w:val="lowerRoman"/>
+      <w:lvlText w:val="%3."/>
+      <w:lvlJc w:val="right"/>
+      <w:pPr>
+        <w:ind w:left="2400" w:hanging="180"/>
+      </w:pPr>
+    </w:lvl>
+    <w:lvl w:ilvl="3" w:tplc="100C000F" w:tentative="1">
+      <w:start w:val="1"/>
+      <w:numFmt w:val="decimal"/>
+      <w:lvlText w:val="%4."/>
+      <w:lvlJc w:val="left"/>
+      <w:pPr>
+        <w:ind w:left="3120" w:hanging="360"/>
+      </w:pPr>
+    </w:lvl>
+    <w:lvl w:ilvl="4" w:tplc="100C0019" w:tentative="1">
+      <w:start w:val="1"/>
+      <w:numFmt w:val="lowerLetter"/>
+      <w:lvlText w:val="%5."/>
+      <w:lvlJc w:val="left"/>
+      <w:pPr>
+        <w:ind w:left="3840" w:hanging="360"/>
+      </w:pPr>
+    </w:lvl>
+    <w:lvl w:ilvl="5" w:tplc="100C001B" w:tentative="1">
+      <w:start w:val="1"/>
+      <w:numFmt w:val="lowerRoman"/>
+      <w:lvlText w:val="%6."/>
+      <w:lvlJc w:val="right"/>
+      <w:pPr>
+        <w:ind w:left="4560" w:hanging="180"/>
+      </w:pPr>
+    </w:lvl>
+    <w:lvl w:ilvl="6" w:tplc="100C000F" w:tentative="1">
+      <w:start w:val="1"/>
+      <w:numFmt w:val="decimal"/>
+      <w:lvlText w:val="%7."/>
+      <w:lvlJc w:val="left"/>
+      <w:pPr>
+        <w:ind w:left="5280" w:hanging="360"/>
+      </w:pPr>
+    </w:lvl>
+    <w:lvl w:ilvl="7" w:tplc="100C0019" w:tentative="1">
+      <w:start w:val="1"/>
+      <w:numFmt w:val="lowerLetter"/>
+      <w:lvlText w:val="%8."/>
+      <w:lvlJc w:val="left"/>
+      <w:pPr>
+        <w:ind w:left="6000" w:hanging="360"/>
+      </w:pPr>
+    </w:lvl>
+    <w:lvl w:ilvl="8" w:tplc="100C001B" w:tentative="1">
+      <w:start w:val="1"/>
+      <w:numFmt w:val="lowerRoman"/>
+      <w:lvlText w:val="%9."/>
+      <w:lvlJc w:val="right"/>
+      <w:pPr>
+        <w:ind w:left="6720" w:hanging="180"/>
+      </w:pPr>
+    </w:lvl>
+  </w:abstractNum>
+  <w:abstractNum w:abstractNumId="2" w15:restartNumberingAfterBreak="0">
     <w:nsid w:val="13BE1039"/>
     <w:multiLevelType w:val="hybridMultilevel"/>
     <w:tmpl w:val="160875BE"/>
@@ -7276,7 +7484,7 @@
       </w:rPr>
     </w:lvl>
   </w:abstractNum>
-  <w:abstractNum w:abstractNumId="2" w15:restartNumberingAfterBreak="0">
+  <w:abstractNum w:abstractNumId="3" w15:restartNumberingAfterBreak="0">
     <w:nsid w:val="149C53C5"/>
     <w:multiLevelType w:val="hybridMultilevel"/>
     <w:tmpl w:val="65B43A78"/>
@@ -7389,7 +7597,7 @@
       </w:rPr>
     </w:lvl>
   </w:abstractNum>
-  <w:abstractNum w:abstractNumId="3" w15:restartNumberingAfterBreak="0">
+  <w:abstractNum w:abstractNumId="4" w15:restartNumberingAfterBreak="0">
     <w:nsid w:val="2A5417FE"/>
     <w:multiLevelType w:val="hybridMultilevel"/>
     <w:tmpl w:val="53E25DEA"/>
@@ -7502,7 +7710,7 @@
       </w:rPr>
     </w:lvl>
   </w:abstractNum>
-  <w:abstractNum w:abstractNumId="4" w15:restartNumberingAfterBreak="0">
+  <w:abstractNum w:abstractNumId="5" w15:restartNumberingAfterBreak="0">
     <w:nsid w:val="2B2736BC"/>
     <w:multiLevelType w:val="hybridMultilevel"/>
     <w:tmpl w:val="4A1C7112"/>
@@ -7591,7 +7799,7 @@
       </w:pPr>
     </w:lvl>
   </w:abstractNum>
-  <w:abstractNum w:abstractNumId="5" w15:restartNumberingAfterBreak="0">
+  <w:abstractNum w:abstractNumId="6" w15:restartNumberingAfterBreak="0">
     <w:nsid w:val="35DD2AA3"/>
     <w:multiLevelType w:val="hybridMultilevel"/>
     <w:tmpl w:val="C0AE6D94"/>
@@ -7704,7 +7912,96 @@
       </w:rPr>
     </w:lvl>
   </w:abstractNum>
-  <w:abstractNum w:abstractNumId="6" w15:restartNumberingAfterBreak="0">
+  <w:abstractNum w:abstractNumId="7" w15:restartNumberingAfterBreak="0">
+    <w:nsid w:val="3693733C"/>
+    <w:multiLevelType w:val="hybridMultilevel"/>
+    <w:tmpl w:val="4ED8374A"/>
+    <w:lvl w:ilvl="0" w:tplc="93E2F2F6">
+      <w:start w:val="1"/>
+      <w:numFmt w:val="decimal"/>
+      <w:lvlText w:val="%1."/>
+      <w:lvlJc w:val="left"/>
+      <w:pPr>
+        <w:ind w:left="960" w:hanging="360"/>
+      </w:pPr>
+      <w:rPr>
+        <w:rFonts w:hint="default"/>
+      </w:rPr>
+    </w:lvl>
+    <w:lvl w:ilvl="1" w:tplc="100C0019" w:tentative="1">
+      <w:start w:val="1"/>
+      <w:numFmt w:val="lowerLetter"/>
+      <w:lvlText w:val="%2."/>
+      <w:lvlJc w:val="left"/>
+      <w:pPr>
+        <w:ind w:left="1680" w:hanging="360"/>
+      </w:pPr>
+    </w:lvl>
+    <w:lvl w:ilvl="2" w:tplc="100C001B" w:tentative="1">
+      <w:start w:val="1"/>
+      <w:numFmt w:val="lowerRoman"/>
+      <w:lvlText w:val="%3."/>
+      <w:lvlJc w:val="right"/>
+      <w:pPr>
+        <w:ind w:left="2400" w:hanging="180"/>
+      </w:pPr>
+    </w:lvl>
+    <w:lvl w:ilvl="3" w:tplc="100C000F" w:tentative="1">
+      <w:start w:val="1"/>
+      <w:numFmt w:val="decimal"/>
+      <w:lvlText w:val="%4."/>
+      <w:lvlJc w:val="left"/>
+      <w:pPr>
+        <w:ind w:left="3120" w:hanging="360"/>
+      </w:pPr>
+    </w:lvl>
+    <w:lvl w:ilvl="4" w:tplc="100C0019" w:tentative="1">
+      <w:start w:val="1"/>
+      <w:numFmt w:val="lowerLetter"/>
+      <w:lvlText w:val="%5."/>
+      <w:lvlJc w:val="left"/>
+      <w:pPr>
+        <w:ind w:left="3840" w:hanging="360"/>
+      </w:pPr>
+    </w:lvl>
+    <w:lvl w:ilvl="5" w:tplc="100C001B" w:tentative="1">
+      <w:start w:val="1"/>
+      <w:numFmt w:val="lowerRoman"/>
+      <w:lvlText w:val="%6."/>
+      <w:lvlJc w:val="right"/>
+      <w:pPr>
+        <w:ind w:left="4560" w:hanging="180"/>
+      </w:pPr>
+    </w:lvl>
+    <w:lvl w:ilvl="6" w:tplc="100C000F" w:tentative="1">
+      <w:start w:val="1"/>
+      <w:numFmt w:val="decimal"/>
+      <w:lvlText w:val="%7."/>
+      <w:lvlJc w:val="left"/>
+      <w:pPr>
+        <w:ind w:left="5280" w:hanging="360"/>
+      </w:pPr>
+    </w:lvl>
+    <w:lvl w:ilvl="7" w:tplc="100C0019" w:tentative="1">
+      <w:start w:val="1"/>
+      <w:numFmt w:val="lowerLetter"/>
+      <w:lvlText w:val="%8."/>
+      <w:lvlJc w:val="left"/>
+      <w:pPr>
+        <w:ind w:left="6000" w:hanging="360"/>
+      </w:pPr>
+    </w:lvl>
+    <w:lvl w:ilvl="8" w:tplc="100C001B" w:tentative="1">
+      <w:start w:val="1"/>
+      <w:numFmt w:val="lowerRoman"/>
+      <w:lvlText w:val="%9."/>
+      <w:lvlJc w:val="right"/>
+      <w:pPr>
+        <w:ind w:left="6720" w:hanging="180"/>
+      </w:pPr>
+    </w:lvl>
+  </w:abstractNum>
+  <w:abstractNum w:abstractNumId="8" w15:restartNumberingAfterBreak="0">
     <w:nsid w:val="3DE24D8C"/>
     <w:multiLevelType w:val="hybridMultilevel"/>
     <w:tmpl w:val="FF425546"/>
@@ -7793,7 +8090,7 @@
       </w:pPr>
     </w:lvl>
   </w:abstractNum>
-  <w:abstractNum w:abstractNumId="7" w15:restartNumberingAfterBreak="0">
+  <w:abstractNum w:abstractNumId="9" w15:restartNumberingAfterBreak="0">
     <w:nsid w:val="3FB079CD"/>
     <w:multiLevelType w:val="hybridMultilevel"/>
     <w:tmpl w:val="C14ABD7A"/>
@@ -7882,7 +8179,7 @@
       </w:pPr>
     </w:lvl>
   </w:abstractNum>
-  <w:abstractNum w:abstractNumId="8" w15:restartNumberingAfterBreak="0">
+  <w:abstractNum w:abstractNumId="10" w15:restartNumberingAfterBreak="0">
     <w:nsid w:val="409D0152"/>
     <w:multiLevelType w:val="hybridMultilevel"/>
     <w:tmpl w:val="ECCAA098"/>
@@ -7971,7 +8268,7 @@
       </w:pPr>
     </w:lvl>
   </w:abstractNum>
-  <w:abstractNum w:abstractNumId="9" w15:restartNumberingAfterBreak="0">
+  <w:abstractNum w:abstractNumId="11" w15:restartNumberingAfterBreak="0">
     <w:nsid w:val="40F656A2"/>
     <w:multiLevelType w:val="hybridMultilevel"/>
     <w:tmpl w:val="6C8EE962"/>
@@ -8060,7 +8357,7 @@
       </w:pPr>
     </w:lvl>
   </w:abstractNum>
-  <w:abstractNum w:abstractNumId="10" w15:restartNumberingAfterBreak="0">
+  <w:abstractNum w:abstractNumId="12" w15:restartNumberingAfterBreak="0">
     <w:nsid w:val="435A14FD"/>
     <w:multiLevelType w:val="hybridMultilevel"/>
     <w:tmpl w:val="12024242"/>
@@ -8149,7 +8446,7 @@
       </w:pPr>
     </w:lvl>
   </w:abstractNum>
-  <w:abstractNum w:abstractNumId="11" w15:restartNumberingAfterBreak="0">
+  <w:abstractNum w:abstractNumId="13" w15:restartNumberingAfterBreak="0">
     <w:nsid w:val="43DF144A"/>
     <w:multiLevelType w:val="hybridMultilevel"/>
     <w:tmpl w:val="8F2C0CEC"/>
@@ -8261,7 +8558,7 @@
       </w:rPr>
     </w:lvl>
   </w:abstractNum>
-  <w:abstractNum w:abstractNumId="12" w15:restartNumberingAfterBreak="0">
+  <w:abstractNum w:abstractNumId="14" w15:restartNumberingAfterBreak="0">
     <w:nsid w:val="45093CDE"/>
     <w:multiLevelType w:val="hybridMultilevel"/>
     <w:tmpl w:val="F0800778"/>
@@ -8350,7 +8647,7 @@
       </w:pPr>
     </w:lvl>
   </w:abstractNum>
-  <w:abstractNum w:abstractNumId="13" w15:restartNumberingAfterBreak="0">
+  <w:abstractNum w:abstractNumId="15" w15:restartNumberingAfterBreak="0">
     <w:nsid w:val="52FE2E9D"/>
     <w:multiLevelType w:val="hybridMultilevel"/>
     <w:tmpl w:val="59CE9F8A"/>
@@ -8439,7 +8736,7 @@
       </w:pPr>
     </w:lvl>
   </w:abstractNum>
-  <w:abstractNum w:abstractNumId="14" w15:restartNumberingAfterBreak="0">
+  <w:abstractNum w:abstractNumId="16" w15:restartNumberingAfterBreak="0">
     <w:nsid w:val="54F575DD"/>
     <w:multiLevelType w:val="hybridMultilevel"/>
     <w:tmpl w:val="72187D18"/>
@@ -8528,7 +8825,7 @@
       </w:pPr>
     </w:lvl>
   </w:abstractNum>
-  <w:abstractNum w:abstractNumId="15" w15:restartNumberingAfterBreak="0">
+  <w:abstractNum w:abstractNumId="17" w15:restartNumberingAfterBreak="0">
     <w:nsid w:val="592C3193"/>
     <w:multiLevelType w:val="hybridMultilevel"/>
     <w:tmpl w:val="3B38282A"/>
@@ -8617,7 +8914,7 @@
       </w:pPr>
     </w:lvl>
   </w:abstractNum>
-  <w:abstractNum w:abstractNumId="16" w15:restartNumberingAfterBreak="0">
+  <w:abstractNum w:abstractNumId="18" w15:restartNumberingAfterBreak="0">
     <w:nsid w:val="5A4F4CA5"/>
     <w:multiLevelType w:val="hybridMultilevel"/>
     <w:tmpl w:val="1CA08AB8"/>
@@ -8706,7 +9003,7 @@
       </w:pPr>
     </w:lvl>
   </w:abstractNum>
-  <w:abstractNum w:abstractNumId="17" w15:restartNumberingAfterBreak="0">
+  <w:abstractNum w:abstractNumId="19" w15:restartNumberingAfterBreak="0">
     <w:nsid w:val="5A6C2FB3"/>
     <w:multiLevelType w:val="hybridMultilevel"/>
     <w:tmpl w:val="E7A0842C"/>
@@ -8795,7 +9092,7 @@
       </w:pPr>
     </w:lvl>
   </w:abstractNum>
-  <w:abstractNum w:abstractNumId="18" w15:restartNumberingAfterBreak="0">
+  <w:abstractNum w:abstractNumId="20" w15:restartNumberingAfterBreak="0">
     <w:nsid w:val="5CC1222F"/>
     <w:multiLevelType w:val="hybridMultilevel"/>
     <w:tmpl w:val="1A0A690E"/>
@@ -8907,7 +9204,96 @@
       </w:rPr>
     </w:lvl>
   </w:abstractNum>
-  <w:abstractNum w:abstractNumId="19" w15:restartNumberingAfterBreak="0">
+  <w:abstractNum w:abstractNumId="21" w15:restartNumberingAfterBreak="0">
+    <w:nsid w:val="640673B4"/>
+    <w:multiLevelType w:val="hybridMultilevel"/>
+    <w:tmpl w:val="7DFA487E"/>
+    <w:lvl w:ilvl="0" w:tplc="94BC6E58">
+      <w:start w:val="1"/>
+      <w:numFmt w:val="decimal"/>
+      <w:lvlText w:val="%1."/>
+      <w:lvlJc w:val="left"/>
+      <w:pPr>
+        <w:ind w:left="960" w:hanging="360"/>
+      </w:pPr>
+      <w:rPr>
+        <w:rFonts w:hint="default"/>
+      </w:rPr>
+    </w:lvl>
+    <w:lvl w:ilvl="1" w:tplc="100C0019" w:tentative="1">
+      <w:start w:val="1"/>
+      <w:numFmt w:val="lowerLetter"/>
+      <w:lvlText w:val="%2."/>
+      <w:lvlJc w:val="left"/>
+      <w:pPr>
+        <w:ind w:left="1680" w:hanging="360"/>
+      </w:pPr>
+    </w:lvl>
+    <w:lvl w:ilvl="2" w:tplc="100C001B" w:tentative="1">
+      <w:start w:val="1"/>
+      <w:numFmt w:val="lowerRoman"/>
+      <w:lvlText w:val="%3."/>
+      <w:lvlJc w:val="right"/>
+      <w:pPr>
+        <w:ind w:left="2400" w:hanging="180"/>
+      </w:pPr>
+    </w:lvl>
+    <w:lvl w:ilvl="3" w:tplc="100C000F" w:tentative="1">
+      <w:start w:val="1"/>
+      <w:numFmt w:val="decimal"/>
+      <w:lvlText w:val="%4."/>
+      <w:lvlJc w:val="left"/>
+      <w:pPr>
+        <w:ind w:left="3120" w:hanging="360"/>
+      </w:pPr>
+    </w:lvl>
+    <w:lvl w:ilvl="4" w:tplc="100C0019" w:tentative="1">
+      <w:start w:val="1"/>
+      <w:numFmt w:val="lowerLetter"/>
+      <w:lvlText w:val="%5."/>
+      <w:lvlJc w:val="left"/>
+      <w:pPr>
+        <w:ind w:left="3840" w:hanging="360"/>
+      </w:pPr>
+    </w:lvl>
+    <w:lvl w:ilvl="5" w:tplc="100C001B" w:tentative="1">
+      <w:start w:val="1"/>
+      <w:numFmt w:val="lowerRoman"/>
+      <w:lvlText w:val="%6."/>
+      <w:lvlJc w:val="right"/>
+      <w:pPr>
+        <w:ind w:left="4560" w:hanging="180"/>
+      </w:pPr>
+    </w:lvl>
+    <w:lvl w:ilvl="6" w:tplc="100C000F" w:tentative="1">
+      <w:start w:val="1"/>
+      <w:numFmt w:val="decimal"/>
+      <w:lvlText w:val="%7."/>
+      <w:lvlJc w:val="left"/>
+      <w:pPr>
+        <w:ind w:left="5280" w:hanging="360"/>
+      </w:pPr>
+    </w:lvl>
+    <w:lvl w:ilvl="7" w:tplc="100C0019" w:tentative="1">
+      <w:start w:val="1"/>
+      <w:numFmt w:val="lowerLetter"/>
+      <w:lvlText w:val="%8."/>
+      <w:lvlJc w:val="left"/>
+      <w:pPr>
+        <w:ind w:left="6000" w:hanging="360"/>
+      </w:pPr>
+    </w:lvl>
+    <w:lvl w:ilvl="8" w:tplc="100C001B" w:tentative="1">
+      <w:start w:val="1"/>
+      <w:numFmt w:val="lowerRoman"/>
+      <w:lvlText w:val="%9."/>
+      <w:lvlJc w:val="right"/>
+      <w:pPr>
+        <w:ind w:left="6720" w:hanging="180"/>
+      </w:pPr>
+    </w:lvl>
+  </w:abstractNum>
+  <w:abstractNum w:abstractNumId="22" w15:restartNumberingAfterBreak="0">
     <w:nsid w:val="6B3F167A"/>
     <w:multiLevelType w:val="hybridMultilevel"/>
     <w:tmpl w:val="B3204C64"/>
@@ -8996,7 +9382,7 @@
       </w:pPr>
     </w:lvl>
   </w:abstractNum>
-  <w:abstractNum w:abstractNumId="20" w15:restartNumberingAfterBreak="0">
+  <w:abstractNum w:abstractNumId="23" w15:restartNumberingAfterBreak="0">
     <w:nsid w:val="70BF0E87"/>
     <w:multiLevelType w:val="multilevel"/>
     <w:tmpl w:val="D5944422"/>
@@ -9117,7 +9503,7 @@
       </w:rPr>
     </w:lvl>
   </w:abstractNum>
-  <w:abstractNum w:abstractNumId="21" w15:restartNumberingAfterBreak="0">
+  <w:abstractNum w:abstractNumId="24" w15:restartNumberingAfterBreak="0">
     <w:nsid w:val="7CB45ADD"/>
     <w:multiLevelType w:val="hybridMultilevel"/>
     <w:tmpl w:val="F7DAF148"/>
@@ -9206,7 +9592,7 @@
       </w:pPr>
     </w:lvl>
   </w:abstractNum>
-  <w:abstractNum w:abstractNumId="22" w15:restartNumberingAfterBreak="0">
+  <w:abstractNum w:abstractNumId="25" w15:restartNumberingAfterBreak="0">
     <w:nsid w:val="7D161309"/>
     <w:multiLevelType w:val="hybridMultilevel"/>
     <w:tmpl w:val="2C46CF0C"/>
@@ -9296,73 +9682,82 @@
     </w:lvl>
   </w:abstractNum>
   <w:num w:numId="1" w16cid:durableId="886915133">
-    <w:abstractNumId w:val="20"/>
+    <w:abstractNumId w:val="23"/>
   </w:num>
   <w:num w:numId="2" w16cid:durableId="260184172">
-    <w:abstractNumId w:val="22"/>
+    <w:abstractNumId w:val="25"/>
   </w:num>
   <w:num w:numId="3" w16cid:durableId="1738160831">
     <w:abstractNumId w:val="0"/>
   </w:num>
   <w:num w:numId="4" w16cid:durableId="2002734290">
+    <w:abstractNumId w:val="22"/>
+  </w:num>
+  <w:num w:numId="5" w16cid:durableId="1966042056">
+    <w:abstractNumId w:val="18"/>
+  </w:num>
+  <w:num w:numId="6" w16cid:durableId="250549568">
     <w:abstractNumId w:val="19"/>
   </w:num>
-  <w:num w:numId="5" w16cid:durableId="1966042056">
+  <w:num w:numId="7" w16cid:durableId="1322662321">
+    <w:abstractNumId w:val="11"/>
+  </w:num>
+  <w:num w:numId="8" w16cid:durableId="1139374756">
     <w:abstractNumId w:val="16"/>
   </w:num>
-  <w:num w:numId="6" w16cid:durableId="250549568">
+  <w:num w:numId="9" w16cid:durableId="1418283196">
     <w:abstractNumId w:val="17"/>
   </w:num>
-  <w:num w:numId="7" w16cid:durableId="1322662321">
+  <w:num w:numId="10" w16cid:durableId="317924423">
+    <w:abstractNumId w:val="8"/>
+  </w:num>
+  <w:num w:numId="11" w16cid:durableId="1052847847">
+    <w:abstractNumId w:val="15"/>
+  </w:num>
+  <w:num w:numId="12" w16cid:durableId="752707573">
+    <w:abstractNumId w:val="10"/>
+  </w:num>
+  <w:num w:numId="13" w16cid:durableId="728310756">
+    <w:abstractNumId w:val="24"/>
+  </w:num>
+  <w:num w:numId="14" w16cid:durableId="1184242767">
+    <w:abstractNumId w:val="12"/>
+  </w:num>
+  <w:num w:numId="15" w16cid:durableId="1138492108">
+    <w:abstractNumId w:val="4"/>
+  </w:num>
+  <w:num w:numId="16" w16cid:durableId="1321076024">
+    <w:abstractNumId w:val="2"/>
+  </w:num>
+  <w:num w:numId="17" w16cid:durableId="5330189">
+    <w:abstractNumId w:val="6"/>
+  </w:num>
+  <w:num w:numId="18" w16cid:durableId="153498764">
+    <w:abstractNumId w:val="20"/>
+  </w:num>
+  <w:num w:numId="19" w16cid:durableId="1600983208">
+    <w:abstractNumId w:val="13"/>
+  </w:num>
+  <w:num w:numId="20" w16cid:durableId="921379655">
+    <w:abstractNumId w:val="5"/>
+  </w:num>
+  <w:num w:numId="21" w16cid:durableId="1516110170">
+    <w:abstractNumId w:val="14"/>
+  </w:num>
+  <w:num w:numId="22" w16cid:durableId="1559245106">
+    <w:abstractNumId w:val="3"/>
+  </w:num>
+  <w:num w:numId="23" w16cid:durableId="2125731633">
     <w:abstractNumId w:val="9"/>
   </w:num>
-  <w:num w:numId="8" w16cid:durableId="1139374756">
-    <w:abstractNumId w:val="14"/>
+  <w:num w:numId="24" w16cid:durableId="545609785">
+    <w:abstractNumId w:val="7"/>
   </w:num>
-  <w:num w:numId="9" w16cid:durableId="1418283196">
-    <w:abstractNumId w:val="15"/>
-  </w:num>
-  <w:num w:numId="10" w16cid:durableId="317924423">
-    <w:abstractNumId w:val="6"/>
-  </w:num>
-  <w:num w:numId="11" w16cid:durableId="1052847847">
-    <w:abstractNumId w:val="13"/>
-  </w:num>
-  <w:num w:numId="12" w16cid:durableId="752707573">
-    <w:abstractNumId w:val="8"/>
-  </w:num>
-  <w:num w:numId="13" w16cid:durableId="728310756">
+  <w:num w:numId="25" w16cid:durableId="935748089">
     <w:abstractNumId w:val="21"/>
   </w:num>
-  <w:num w:numId="14" w16cid:durableId="1184242767">
-    <w:abstractNumId w:val="10"/>
-  </w:num>
-  <w:num w:numId="15" w16cid:durableId="1138492108">
-    <w:abstractNumId w:val="3"/>
-  </w:num>
-  <w:num w:numId="16" w16cid:durableId="1321076024">
+  <w:num w:numId="26" w16cid:durableId="799425159">
     <w:abstractNumId w:val="1"/>
-  </w:num>
-  <w:num w:numId="17" w16cid:durableId="5330189">
-    <w:abstractNumId w:val="5"/>
-  </w:num>
-  <w:num w:numId="18" w16cid:durableId="153498764">
-    <w:abstractNumId w:val="18"/>
-  </w:num>
-  <w:num w:numId="19" w16cid:durableId="1600983208">
-    <w:abstractNumId w:val="11"/>
-  </w:num>
-  <w:num w:numId="20" w16cid:durableId="921379655">
-    <w:abstractNumId w:val="4"/>
-  </w:num>
-  <w:num w:numId="21" w16cid:durableId="1516110170">
-    <w:abstractNumId w:val="12"/>
-  </w:num>
-  <w:num w:numId="22" w16cid:durableId="1559245106">
-    <w:abstractNumId w:val="2"/>
-  </w:num>
-  <w:num w:numId="23" w16cid:durableId="2125731633">
-    <w:abstractNumId w:val="7"/>
   </w:num>
 </w:numbering>
 </file>

</xml_diff>